<commit_message>
updating to support cve2stix
https://github.com/signalscorps/cpe2stix/issues/1
</commit_message>
<xml_diff>
--- a/schemas/property-extension/cve2stix-enrichment-extension/schema.docx
+++ b/schemas/property-extension/cve2stix-enrichment-extension/schema.docx
@@ -364,6 +364,97 @@
             </w:r>
             <w:r>
               <w:t>vulnerability--74681a4e-4906-4190-84a7-a36dd2eaf08d</w:t>
+            </w:r>
+          </w:p>
+        </w:tc>
+      </w:tr>
+      <w:tr>
+        <w:tc>
+          <w:tcPr>
+            <w:tcW w:w="2040" w:type="dxa"/>
+            <w:shd w:val="clear" w:color="auto" w:fill="auto"/>
+            <w:tcMar>
+              <w:top w:w="100" w:type="dxa"/>
+              <w:left w:w="100" w:type="dxa"/>
+              <w:bottom w:w="100" w:type="dxa"/>
+              <w:right w:w="100" w:type="dxa"/>
+            </w:tcMar>
+          </w:tcPr>
+          <w:p>
+            <w:pPr>
+              <w:rPr>
+                <w:rFonts w:eastAsia="Consolas"/>
+              </w:rPr>
+            </w:pPr>
+            <w:proofErr w:type="spellStart"/>
+            <w:r>
+              <w:rPr>
+                <w:rFonts w:eastAsia="Consolas"/>
+              </w:rPr>
+              <w:t>vulnerable_cve_ids_refs</w:t>
+            </w:r>
+            <w:proofErr w:type="spellEnd"/>
+            <w:r>
+              <w:rPr>
+                <w:rFonts w:eastAsia="Consolas"/>
+              </w:rPr>
+              <w:t xml:space="preserve"> (optional)</w:t>
+            </w:r>
+          </w:p>
+        </w:tc>
+        <w:tc>
+          <w:tcPr>
+            <w:tcW w:w="1350" w:type="dxa"/>
+            <w:shd w:val="clear" w:color="auto" w:fill="auto"/>
+            <w:tcMar>
+              <w:top w:w="100" w:type="dxa"/>
+              <w:left w:w="100" w:type="dxa"/>
+              <w:bottom w:w="100" w:type="dxa"/>
+              <w:right w:w="100" w:type="dxa"/>
+            </w:tcMar>
+          </w:tcPr>
+          <w:p>
+            <w:pPr>
+              <w:rPr>
+                <w:rFonts w:eastAsia="Consolas"/>
+              </w:rPr>
+            </w:pPr>
+            <w:r>
+              <w:rPr>
+                <w:rFonts w:eastAsia="Consolas"/>
+              </w:rPr>
+              <w:t>list</w:t>
+            </w:r>
+            <w:r>
+              <w:rPr>
+                <w:rFonts w:eastAsia="Consolas"/>
+              </w:rPr>
+              <w:t xml:space="preserve"> of type identifier</w:t>
+            </w:r>
+          </w:p>
+        </w:tc>
+        <w:tc>
+          <w:tcPr>
+            <w:tcW w:w="5865" w:type="dxa"/>
+            <w:shd w:val="clear" w:color="auto" w:fill="auto"/>
+            <w:tcMar>
+              <w:top w:w="100" w:type="dxa"/>
+              <w:left w:w="100" w:type="dxa"/>
+              <w:bottom w:w="100" w:type="dxa"/>
+              <w:right w:w="100" w:type="dxa"/>
+            </w:tcMar>
+          </w:tcPr>
+          <w:p>
+            <w:r>
+              <w:t xml:space="preserve">Specifies the cve2stix Vulnerability SDOs that are vulnerable to the CPE referenced in the </w:t>
+            </w:r>
+            <w:proofErr w:type="spellStart"/>
+            <w:r>
+              <w:t>cpe</w:t>
+            </w:r>
+            <w:proofErr w:type="spellEnd"/>
+            <w:r>
+              <w:t xml:space="preserve"> property of the Software SCO. Example: vulnerability--74681a4e-4906-4190-84a7-a36dd2eaf08d</w:t>
             </w:r>
           </w:p>
         </w:tc>

</xml_diff>